<commit_message>
Added Self Assessment Sem2
</commit_message>
<xml_diff>
--- a/SelfAssessment/SelfAssessmentSem2_Santos.docx
+++ b/SelfAssessment/SelfAssessmentSem2_Santos.docx
@@ -199,52 +199,26 @@
         <w:rPr>
           <w:rFonts w:ascii="Times New Roman" w:hAnsi="Times New Roman" w:cs="Times New Roman"/>
         </w:rPr>
-        <w:t xml:space="preserve"> work around this, I slowed down the speed at which our application pulled results and developed a cache system which (over a long period) will reduce the amount that web scraping will have to be done. This cache system was implements primarily through the usage of a SQL database, where I stored the queries of the users so that if other users search the same thing, the cache results are stored. Over time, these cache queries are updated on the server side. We were successful with this project, although I found some obstacles getting my team to work on the project. I found myself doing most of the work…if I can call that an obstacle. If any team </w:t>
+        <w:t xml:space="preserve"> work around this, I slowed down the speed at which our application pulled results and developed a cache system which (over a long period) will reduce the amount that web scraping will have to be done. This cache system was implements primarily through the usage of a SQL database, where I stored the queries of the users so that if other users search the same thing, the cache results are stored. Over time, these cache queries are updated on the server side. We were successful with this project, although I found some obstacles getting my team to work </w:t>
       </w:r>
       <w:r>
         <w:rPr>
           <w:rFonts w:ascii="Times New Roman" w:hAnsi="Times New Roman" w:cs="Times New Roman"/>
         </w:rPr>
         <w:lastRenderedPageBreak/>
-        <w:t>members deserve recognition, I would say Jacob did the most work besides me. Spencer did very little work on the programming and on the assignments overall</w:t>
-      </w:r>
-      <w:r>
-        <w:rPr>
-          <w:rFonts w:ascii="Times New Roman" w:hAnsi="Times New Roman" w:cs="Times New Roman"/>
-        </w:rPr>
-        <w:t>;</w:t>
-      </w:r>
-      <w:r>
-        <w:rPr>
-          <w:rFonts w:ascii="Times New Roman" w:hAnsi="Times New Roman" w:cs="Times New Roman"/>
-        </w:rPr>
-        <w:t xml:space="preserve"> </w:t>
-      </w:r>
-      <w:proofErr w:type="gramStart"/>
-      <w:r>
-        <w:rPr>
-          <w:rFonts w:ascii="Times New Roman" w:hAnsi="Times New Roman" w:cs="Times New Roman"/>
-        </w:rPr>
-        <w:t>b</w:t>
-      </w:r>
-      <w:r>
-        <w:rPr>
-          <w:rFonts w:ascii="Times New Roman" w:hAnsi="Times New Roman" w:cs="Times New Roman"/>
-        </w:rPr>
-        <w:t>ut</w:t>
-      </w:r>
-      <w:r>
-        <w:rPr>
-          <w:rFonts w:ascii="Times New Roman" w:hAnsi="Times New Roman" w:cs="Times New Roman"/>
-        </w:rPr>
-        <w:t>,</w:t>
-      </w:r>
-      <w:proofErr w:type="gramEnd"/>
-      <w:r>
-        <w:rPr>
-          <w:rFonts w:ascii="Times New Roman" w:hAnsi="Times New Roman" w:cs="Times New Roman"/>
-        </w:rPr>
-        <w:t xml:space="preserve"> he did get the poster printed off which is one thing. I also will add that Spencer was very good at talking to people at the Expo. Anyways, to get back to the point of this paragraph, I was successful in implementing my desired features and only had obstacles with the scraping and API which could be tedious.</w:t>
+        <w:t xml:space="preserve">on the project. </w:t>
+      </w:r>
+      <w:r>
+        <w:rPr>
+          <w:rFonts w:ascii="Times New Roman" w:hAnsi="Times New Roman" w:cs="Times New Roman"/>
+        </w:rPr>
+        <w:t>In addition to this</w:t>
+      </w:r>
+      <w:r>
+        <w:rPr>
+          <w:rFonts w:ascii="Times New Roman" w:hAnsi="Times New Roman" w:cs="Times New Roman"/>
+        </w:rPr>
+        <w:t>, I was successful in implementing my desired features and only had obstacles with the scraping and API which could be tedious.</w:t>
       </w:r>
     </w:p>
     <w:sectPr>

</xml_diff>